<commit_message>
App now updates all calculation given chages to evidence and changes to delviarables
</commit_message>
<xml_diff>
--- a/תמונות להגשה.docx
+++ b/תמונות להגשה.docx
@@ -2,16 +2,190 @@
 <file path=word/document.xml><?xml version="1.0" encoding="utf-8"?>
 <w:document xmlns:wpc="http://schemas.microsoft.com/office/word/2010/wordprocessingCanvas" xmlns:cx="http://schemas.microsoft.com/office/drawing/2014/chartex" xmlns:cx1="http://schemas.microsoft.com/office/drawing/2015/9/8/chartex" xmlns:cx2="http://schemas.microsoft.com/office/drawing/2015/10/21/chartex" xmlns:cx3="http://schemas.microsoft.com/office/drawing/2016/5/9/chartex" xmlns:cx4="http://schemas.microsoft.com/office/drawing/2016/5/10/chartex" xmlns:cx5="http://schemas.microsoft.com/office/drawing/2016/5/11/chartex" xmlns:cx6="http://schemas.microsoft.com/office/drawing/2016/5/12/chartex" xmlns:cx7="http://schemas.microsoft.com/office/drawing/2016/5/13/chartex" xmlns:cx8="http://schemas.microsoft.com/office/drawing/2016/5/14/chartex" xmlns:mc="http://schemas.openxmlformats.org/markup-compatibility/2006" xmlns:aink="http://schemas.microsoft.com/office/drawing/2016/ink" xmlns:am3d="http://schemas.microsoft.com/office/drawing/2017/model3d" xmlns:o="urn:schemas-microsoft-com:office:office" xmlns:oel="http://schemas.microsoft.com/office/2019/extlst" xmlns:r="http://schemas.openxmlformats.org/officeDocument/2006/relationships" xmlns:m="http://schemas.openxmlformats.org/officeDocument/2006/math" xmlns:v="urn:schemas-microsoft-com:vml" xmlns:wp14="http://schemas.microsoft.com/office/word/2010/wordprocessingDrawing" xmlns:wp="http://schemas.openxmlformats.org/drawingml/2006/wordprocessingDrawing" xmlns:w10="urn:schemas-microsoft-com:office:word" xmlns:w="http://schemas.openxmlformats.org/wordprocessingml/2006/main" xmlns:w14="http://schemas.microsoft.com/office/word/2010/wordml" xmlns:w15="http://schemas.microsoft.com/office/word/2012/wordml" xmlns:w16cex="http://schemas.microsoft.com/office/word/2018/wordml/cex" xmlns:w16cid="http://schemas.microsoft.com/office/word/2016/wordml/cid" xmlns:w16="http://schemas.microsoft.com/office/word/2018/wordml" xmlns:w16sdtdh="http://schemas.microsoft.com/office/word/2020/wordml/sdtdatahash" xmlns:w16se="http://schemas.microsoft.com/office/word/2015/wordml/symex" xmlns:wpg="http://schemas.microsoft.com/office/word/2010/wordprocessingGroup" xmlns:wpi="http://schemas.microsoft.com/office/word/2010/wordprocessingInk" xmlns:wne="http://schemas.microsoft.com/office/word/2006/wordml" xmlns:wps="http://schemas.microsoft.com/office/word/2010/wordprocessingShape" mc:Ignorable="w14 w15 w16se w16cid w16 w16cex w16sdtdh wp14">
   <w:body>
+    <w:p/>
+    <w:p/>
+    <w:p>
+      <w:r>
+        <w:t>Introduction to AI – Bayes Networks</w:t>
+      </w:r>
+    </w:p>
+    <w:p>
+      <w:r>
+        <w:t>Dvir Ben Zikri 315409508</w:t>
+      </w:r>
+    </w:p>
+    <w:p>
+      <w:r>
+        <w:t>Amit Zulan 207299033</w:t>
+      </w:r>
+    </w:p>
+    <w:p>
+      <w:r>
+        <w:br/>
+        <w:t>Bayes Network:</w:t>
+      </w:r>
+    </w:p>
+    <w:p>
+      <w:pPr>
+        <w:pStyle w:val="ListParagraph"/>
+        <w:numPr>
+          <w:ilvl w:val="0"/>
+          <w:numId w:val="1"/>
+        </w:numPr>
+      </w:pPr>
+      <w:r>
+        <w:t>To create the Bayes Network we modeled it as a graph (can be seen below) of the library nx.Graph.</w:t>
+      </w:r>
+    </w:p>
+    <w:p>
+      <w:pPr>
+        <w:pStyle w:val="ListParagraph"/>
+        <w:numPr>
+          <w:ilvl w:val="0"/>
+          <w:numId w:val="1"/>
+        </w:numPr>
+      </w:pPr>
+      <w:r>
+        <w:t>The root of the network is the season, it’s sons are all the nodes in the grid, and each of the nodes sons are the edges they are connected to for each node at least two sons (corners, 3 for edge nodes and 4 for middle nodes) and two parents for each edge (the nodes which are connected by the edge).</w:t>
+      </w:r>
+    </w:p>
+    <w:p>
+      <w:pPr>
+        <w:pStyle w:val="ListParagraph"/>
+        <w:numPr>
+          <w:ilvl w:val="0"/>
+          <w:numId w:val="1"/>
+        </w:numPr>
+      </w:pPr>
+      <w:r>
+        <w:t>We included blocked edges in the network with probability 1 to be blocked.</w:t>
+      </w:r>
+    </w:p>
+    <w:p>
+      <w:pPr>
+        <w:pStyle w:val="ListParagraph"/>
+        <w:numPr>
+          <w:ilvl w:val="0"/>
+          <w:numId w:val="1"/>
+        </w:numPr>
+      </w:pPr>
+      <w:r>
+        <w:t>We included nodes (vertex) that have no probability that a package would appear there with CPT of 0 for each season.</w:t>
+      </w:r>
+    </w:p>
+    <w:p>
+      <w:r>
+        <w:t>The reasoning algorithm:</w:t>
+      </w:r>
+    </w:p>
+    <w:p>
+      <w:pPr>
+        <w:pStyle w:val="ListParagraph"/>
+        <w:numPr>
+          <w:ilvl w:val="0"/>
+          <w:numId w:val="1"/>
+        </w:numPr>
+      </w:pPr>
+      <w:r>
+        <w:t>We used the Enumeration Algorithm.</w:t>
+      </w:r>
+    </w:p>
+    <w:p>
+      <w:pPr>
+        <w:pStyle w:val="ListParagraph"/>
+        <w:numPr>
+          <w:ilvl w:val="0"/>
+          <w:numId w:val="1"/>
+        </w:numPr>
+      </w:pPr>
+      <w:r>
+        <w:t>We implemented EnumerationAsk and EnumerationAll.</w:t>
+      </w:r>
+    </w:p>
+    <w:p>
+      <w:pPr>
+        <w:pStyle w:val="ListParagraph"/>
+        <w:numPr>
+          <w:ilvl w:val="0"/>
+          <w:numId w:val="1"/>
+        </w:numPr>
+      </w:pPr>
+      <w:r>
+        <w:t>To answer the 5 questions (3 must and 2 bonus) we made encapsulation functions:</w:t>
+      </w:r>
+    </w:p>
+    <w:p>
+      <w:pPr>
+        <w:pStyle w:val="ListParagraph"/>
+        <w:numPr>
+          <w:ilvl w:val="1"/>
+          <w:numId w:val="1"/>
+        </w:numPr>
+      </w:pPr>
+      <w:r>
+        <w:t>EnumerationAskAll to query All nodes in the BN given the evidence.</w:t>
+      </w:r>
+      <w:r>
+        <w:t xml:space="preserve"> (1, 2, 3)</w:t>
+      </w:r>
+    </w:p>
+    <w:p>
+      <w:pPr>
+        <w:pStyle w:val="ListParagraph"/>
+        <w:numPr>
+          <w:ilvl w:val="1"/>
+          <w:numId w:val="1"/>
+        </w:numPr>
+      </w:pPr>
+      <w:r>
+        <w:t>EnumerationAskSet to query multiple nodes given the evidence</w:t>
+      </w:r>
+      <w:r>
+        <w:t xml:space="preserve"> +</w:t>
+      </w:r>
+      <w:r>
+        <w:br/>
+      </w:r>
+      <w:r>
+        <w:t>AllSimplePathEdges and AllSimplePathsStartToEndEdges in order to find all paths probabilities</w:t>
+      </w:r>
+      <w:r>
+        <w:t>. (4)</w:t>
+      </w:r>
+    </w:p>
+    <w:p>
+      <w:pPr>
+        <w:pStyle w:val="ListParagraph"/>
+        <w:numPr>
+          <w:ilvl w:val="1"/>
+          <w:numId w:val="1"/>
+        </w:numPr>
+      </w:pPr>
+      <w:r>
+        <w:t>FindNonBlockedPath, find the highest probability non blocked path between two nodes.</w:t>
+      </w:r>
+      <w:r>
+        <w:t xml:space="preserve"> (5)</w:t>
+      </w:r>
+    </w:p>
     <w:p>
       <w:r>
         <w:rPr>
           <w:noProof/>
         </w:rPr>
         <w:drawing>
-          <wp:inline distT="0" distB="0" distL="0" distR="0" wp14:anchorId="269CA5FF" wp14:editId="0FF44311">
-            <wp:extent cx="5943600" cy="3172460"/>
-            <wp:effectExtent l="0" t="0" r="0" b="8890"/>
-            <wp:docPr id="1346444950" name="Picture 1"/>
+          <wp:anchor distT="0" distB="0" distL="114300" distR="114300" simplePos="0" relativeHeight="251660288" behindDoc="0" locked="0" layoutInCell="1" allowOverlap="1" wp14:anchorId="5C41AEC3" wp14:editId="362FEEF1">
+            <wp:simplePos x="0" y="0"/>
+            <wp:positionH relativeFrom="page">
+              <wp:posOffset>3696335</wp:posOffset>
+            </wp:positionH>
+            <wp:positionV relativeFrom="paragraph">
+              <wp:posOffset>180340</wp:posOffset>
+            </wp:positionV>
+            <wp:extent cx="3769360" cy="1528445"/>
+            <wp:effectExtent l="0" t="0" r="2540" b="0"/>
+            <wp:wrapSquare wrapText="bothSides"/>
+            <wp:docPr id="949465159" name="Picture 1"/>
             <wp:cNvGraphicFramePr>
               <a:graphicFrameLocks xmlns:a="http://schemas.openxmlformats.org/drawingml/2006/main" noChangeAspect="1"/>
             </wp:cNvGraphicFramePr>
@@ -19,11 +193,720 @@
               <a:graphicData uri="http://schemas.openxmlformats.org/drawingml/2006/picture">
                 <pic:pic xmlns:pic="http://schemas.openxmlformats.org/drawingml/2006/picture">
                   <pic:nvPicPr>
-                    <pic:cNvPr id="1346444950" name=""/>
+                    <pic:cNvPr id="949465159" name=""/>
                     <pic:cNvPicPr/>
                   </pic:nvPicPr>
                   <pic:blipFill>
-                    <a:blip r:embed="rId4"/>
+                    <a:blip r:embed="rId5" cstate="print">
+                      <a:extLst>
+                        <a:ext uri="{28A0092B-C50C-407E-A947-70E740481C1C}">
+                          <a14:useLocalDpi xmlns:a14="http://schemas.microsoft.com/office/drawing/2010/main" val="0"/>
+                        </a:ext>
+                      </a:extLst>
+                    </a:blip>
+                    <a:stretch>
+                      <a:fillRect/>
+                    </a:stretch>
+                  </pic:blipFill>
+                  <pic:spPr>
+                    <a:xfrm>
+                      <a:off x="0" y="0"/>
+                      <a:ext cx="3769360" cy="1528445"/>
+                    </a:xfrm>
+                    <a:prstGeom prst="rect">
+                      <a:avLst/>
+                    </a:prstGeom>
+                  </pic:spPr>
+                </pic:pic>
+              </a:graphicData>
+            </a:graphic>
+            <wp14:sizeRelH relativeFrom="margin">
+              <wp14:pctWidth>0</wp14:pctWidth>
+            </wp14:sizeRelH>
+            <wp14:sizeRelV relativeFrom="margin">
+              <wp14:pctHeight>0</wp14:pctHeight>
+            </wp14:sizeRelV>
+          </wp:anchor>
+        </w:drawing>
+      </w:r>
+      <w:r>
+        <w:t>Example</w:t>
+      </w:r>
+      <w:r>
+        <w:t>s</w:t>
+      </w:r>
+      <w:r>
+        <w:t>:</w:t>
+      </w:r>
+    </w:p>
+    <w:p>
+      <w:r>
+        <w:t>Input file:</w:t>
+      </w:r>
+    </w:p>
+    <w:p>
+      <w:r>
+        <w:rPr>
+          <w:noProof/>
+        </w:rPr>
+        <w:drawing>
+          <wp:anchor distT="0" distB="0" distL="114300" distR="114300" simplePos="0" relativeHeight="251659264" behindDoc="0" locked="0" layoutInCell="1" allowOverlap="1" wp14:anchorId="3DE296F2" wp14:editId="52FF0F92">
+            <wp:simplePos x="0" y="0"/>
+            <wp:positionH relativeFrom="margin">
+              <wp:posOffset>34925</wp:posOffset>
+            </wp:positionH>
+            <wp:positionV relativeFrom="paragraph">
+              <wp:posOffset>4445</wp:posOffset>
+            </wp:positionV>
+            <wp:extent cx="2696845" cy="626110"/>
+            <wp:effectExtent l="0" t="0" r="8255" b="2540"/>
+            <wp:wrapSquare wrapText="bothSides"/>
+            <wp:docPr id="1357014142" name="Picture 1"/>
+            <wp:cNvGraphicFramePr>
+              <a:graphicFrameLocks xmlns:a="http://schemas.openxmlformats.org/drawingml/2006/main" noChangeAspect="1"/>
+            </wp:cNvGraphicFramePr>
+            <a:graphic xmlns:a="http://schemas.openxmlformats.org/drawingml/2006/main">
+              <a:graphicData uri="http://schemas.openxmlformats.org/drawingml/2006/picture">
+                <pic:pic xmlns:pic="http://schemas.openxmlformats.org/drawingml/2006/picture">
+                  <pic:nvPicPr>
+                    <pic:cNvPr id="1357014142" name=""/>
+                    <pic:cNvPicPr/>
+                  </pic:nvPicPr>
+                  <pic:blipFill>
+                    <a:blip r:embed="rId6">
+                      <a:extLst>
+                        <a:ext uri="{28A0092B-C50C-407E-A947-70E740481C1C}">
+                          <a14:useLocalDpi xmlns:a14="http://schemas.microsoft.com/office/drawing/2010/main" val="0"/>
+                        </a:ext>
+                      </a:extLst>
+                    </a:blip>
+                    <a:stretch>
+                      <a:fillRect/>
+                    </a:stretch>
+                  </pic:blipFill>
+                  <pic:spPr>
+                    <a:xfrm>
+                      <a:off x="0" y="0"/>
+                      <a:ext cx="2696845" cy="626110"/>
+                    </a:xfrm>
+                    <a:prstGeom prst="rect">
+                      <a:avLst/>
+                    </a:prstGeom>
+                  </pic:spPr>
+                </pic:pic>
+              </a:graphicData>
+            </a:graphic>
+            <wp14:sizeRelH relativeFrom="margin">
+              <wp14:pctWidth>0</wp14:pctWidth>
+            </wp14:sizeRelH>
+          </wp:anchor>
+        </w:drawing>
+      </w:r>
+    </w:p>
+    <w:p>
+      <w:r>
+        <w:lastRenderedPageBreak/>
+        <w:t>Output:</w:t>
+      </w:r>
+    </w:p>
+    <w:p>
+      <w:pPr>
+        <w:pStyle w:val="ListParagraph"/>
+        <w:numPr>
+          <w:ilvl w:val="0"/>
+          <w:numId w:val="1"/>
+        </w:numPr>
+      </w:pPr>
+      <w:r>
+        <w:rPr>
+          <w:noProof/>
+        </w:rPr>
+        <w:drawing>
+          <wp:anchor distT="0" distB="0" distL="114300" distR="114300" simplePos="0" relativeHeight="251661312" behindDoc="0" locked="0" layoutInCell="1" allowOverlap="1" wp14:anchorId="3DCCD580" wp14:editId="13C0EB5F">
+            <wp:simplePos x="0" y="0"/>
+            <wp:positionH relativeFrom="column">
+              <wp:posOffset>398974</wp:posOffset>
+            </wp:positionH>
+            <wp:positionV relativeFrom="paragraph">
+              <wp:posOffset>231400</wp:posOffset>
+            </wp:positionV>
+            <wp:extent cx="3009900" cy="1504950"/>
+            <wp:effectExtent l="0" t="0" r="0" b="0"/>
+            <wp:wrapSquare wrapText="bothSides"/>
+            <wp:docPr id="1427052956" name="Picture 1" descr="A screenshot of a computer code&#10;&#10;Description automatically generated"/>
+            <wp:cNvGraphicFramePr>
+              <a:graphicFrameLocks xmlns:a="http://schemas.openxmlformats.org/drawingml/2006/main" noChangeAspect="1"/>
+            </wp:cNvGraphicFramePr>
+            <a:graphic xmlns:a="http://schemas.openxmlformats.org/drawingml/2006/main">
+              <a:graphicData uri="http://schemas.openxmlformats.org/drawingml/2006/picture">
+                <pic:pic xmlns:pic="http://schemas.openxmlformats.org/drawingml/2006/picture">
+                  <pic:nvPicPr>
+                    <pic:cNvPr id="1427052956" name="Picture 1" descr="A screenshot of a computer code&#10;&#10;Description automatically generated"/>
+                    <pic:cNvPicPr/>
+                  </pic:nvPicPr>
+                  <pic:blipFill>
+                    <a:blip r:embed="rId7">
+                      <a:extLst>
+                        <a:ext uri="{28A0092B-C50C-407E-A947-70E740481C1C}">
+                          <a14:useLocalDpi xmlns:a14="http://schemas.microsoft.com/office/drawing/2010/main" val="0"/>
+                        </a:ext>
+                      </a:extLst>
+                    </a:blip>
+                    <a:stretch>
+                      <a:fillRect/>
+                    </a:stretch>
+                  </pic:blipFill>
+                  <pic:spPr>
+                    <a:xfrm>
+                      <a:off x="0" y="0"/>
+                      <a:ext cx="3009900" cy="1504950"/>
+                    </a:xfrm>
+                    <a:prstGeom prst="rect">
+                      <a:avLst/>
+                    </a:prstGeom>
+                  </pic:spPr>
+                </pic:pic>
+              </a:graphicData>
+            </a:graphic>
+          </wp:anchor>
+        </w:drawing>
+      </w:r>
+      <w:r>
+        <w:t>Given Nothing the probabilities of all nodes are:</w:t>
+      </w:r>
+    </w:p>
+    <w:p>
+      <w:pPr>
+        <w:rPr>
+          <w:noProof/>
+        </w:rPr>
+      </w:pPr>
+    </w:p>
+    <w:p>
+      <w:pPr>
+        <w:rPr>
+          <w:noProof/>
+        </w:rPr>
+      </w:pPr>
+    </w:p>
+    <w:p>
+      <w:pPr>
+        <w:rPr>
+          <w:noProof/>
+        </w:rPr>
+      </w:pPr>
+    </w:p>
+    <w:p>
+      <w:pPr>
+        <w:rPr>
+          <w:noProof/>
+        </w:rPr>
+      </w:pPr>
+    </w:p>
+    <w:p>
+      <w:pPr>
+        <w:rPr>
+          <w:noProof/>
+        </w:rPr>
+      </w:pPr>
+      <w:r>
+        <w:rPr>
+          <w:noProof/>
+        </w:rPr>
+        <w:drawing>
+          <wp:anchor distT="0" distB="0" distL="114300" distR="114300" simplePos="0" relativeHeight="251662336" behindDoc="0" locked="0" layoutInCell="1" allowOverlap="1" wp14:anchorId="7C254525" wp14:editId="56025CD6">
+            <wp:simplePos x="0" y="0"/>
+            <wp:positionH relativeFrom="column">
+              <wp:posOffset>1671605</wp:posOffset>
+            </wp:positionH>
+            <wp:positionV relativeFrom="paragraph">
+              <wp:posOffset>250903</wp:posOffset>
+            </wp:positionV>
+            <wp:extent cx="3241675" cy="304800"/>
+            <wp:effectExtent l="0" t="0" r="0" b="0"/>
+            <wp:wrapSquare wrapText="bothSides"/>
+            <wp:docPr id="830214475" name="Picture 1"/>
+            <wp:cNvGraphicFramePr>
+              <a:graphicFrameLocks xmlns:a="http://schemas.openxmlformats.org/drawingml/2006/main" noChangeAspect="1"/>
+            </wp:cNvGraphicFramePr>
+            <a:graphic xmlns:a="http://schemas.openxmlformats.org/drawingml/2006/main">
+              <a:graphicData uri="http://schemas.openxmlformats.org/drawingml/2006/picture">
+                <pic:pic xmlns:pic="http://schemas.openxmlformats.org/drawingml/2006/picture">
+                  <pic:nvPicPr>
+                    <pic:cNvPr id="830214475" name=""/>
+                    <pic:cNvPicPr/>
+                  </pic:nvPicPr>
+                  <pic:blipFill rotWithShape="1">
+                    <a:blip r:embed="rId8">
+                      <a:extLst>
+                        <a:ext uri="{28A0092B-C50C-407E-A947-70E740481C1C}">
+                          <a14:useLocalDpi xmlns:a14="http://schemas.microsoft.com/office/drawing/2010/main" val="0"/>
+                        </a:ext>
+                      </a:extLst>
+                    </a:blip>
+                    <a:srcRect l="1920"/>
+                    <a:stretch/>
+                  </pic:blipFill>
+                  <pic:spPr bwMode="auto">
+                    <a:xfrm>
+                      <a:off x="0" y="0"/>
+                      <a:ext cx="3241675" cy="304800"/>
+                    </a:xfrm>
+                    <a:prstGeom prst="rect">
+                      <a:avLst/>
+                    </a:prstGeom>
+                    <a:ln>
+                      <a:noFill/>
+                    </a:ln>
+                    <a:extLst>
+                      <a:ext uri="{53640926-AAD7-44D8-BBD7-CCE9431645EC}">
+                        <a14:shadowObscured xmlns:a14="http://schemas.microsoft.com/office/drawing/2010/main"/>
+                      </a:ext>
+                    </a:extLst>
+                  </pic:spPr>
+                </pic:pic>
+              </a:graphicData>
+            </a:graphic>
+            <wp14:sizeRelH relativeFrom="margin">
+              <wp14:pctWidth>0</wp14:pctWidth>
+            </wp14:sizeRelH>
+          </wp:anchor>
+        </w:drawing>
+      </w:r>
+    </w:p>
+    <w:p>
+      <w:pPr>
+        <w:pStyle w:val="ListParagraph"/>
+        <w:numPr>
+          <w:ilvl w:val="0"/>
+          <w:numId w:val="1"/>
+        </w:numPr>
+        <w:rPr>
+          <w:noProof/>
+        </w:rPr>
+      </w:pPr>
+      <w:r>
+        <w:rPr>
+          <w:noProof/>
+        </w:rPr>
+        <w:drawing>
+          <wp:anchor distT="0" distB="0" distL="114300" distR="114300" simplePos="0" relativeHeight="251663360" behindDoc="0" locked="0" layoutInCell="1" allowOverlap="1" wp14:anchorId="1132A40D" wp14:editId="78FA097A">
+            <wp:simplePos x="0" y="0"/>
+            <wp:positionH relativeFrom="column">
+              <wp:posOffset>395618</wp:posOffset>
+            </wp:positionH>
+            <wp:positionV relativeFrom="paragraph">
+              <wp:posOffset>243490</wp:posOffset>
+            </wp:positionV>
+            <wp:extent cx="4876800" cy="609600"/>
+            <wp:effectExtent l="0" t="0" r="0" b="0"/>
+            <wp:wrapSquare wrapText="bothSides"/>
+            <wp:docPr id="1264349624" name="Picture 1" descr="A number of text on a white background&#10;&#10;Description automatically generated"/>
+            <wp:cNvGraphicFramePr>
+              <a:graphicFrameLocks xmlns:a="http://schemas.openxmlformats.org/drawingml/2006/main" noChangeAspect="1"/>
+            </wp:cNvGraphicFramePr>
+            <a:graphic xmlns:a="http://schemas.openxmlformats.org/drawingml/2006/main">
+              <a:graphicData uri="http://schemas.openxmlformats.org/drawingml/2006/picture">
+                <pic:pic xmlns:pic="http://schemas.openxmlformats.org/drawingml/2006/picture">
+                  <pic:nvPicPr>
+                    <pic:cNvPr id="1264349624" name="Picture 1" descr="A number of text on a white background&#10;&#10;Description automatically generated"/>
+                    <pic:cNvPicPr/>
+                  </pic:nvPicPr>
+                  <pic:blipFill>
+                    <a:blip r:embed="rId9">
+                      <a:extLst>
+                        <a:ext uri="{28A0092B-C50C-407E-A947-70E740481C1C}">
+                          <a14:useLocalDpi xmlns:a14="http://schemas.microsoft.com/office/drawing/2010/main" val="0"/>
+                        </a:ext>
+                      </a:extLst>
+                    </a:blip>
+                    <a:stretch>
+                      <a:fillRect/>
+                    </a:stretch>
+                  </pic:blipFill>
+                  <pic:spPr>
+                    <a:xfrm>
+                      <a:off x="0" y="0"/>
+                      <a:ext cx="4876800" cy="609600"/>
+                    </a:xfrm>
+                    <a:prstGeom prst="rect">
+                      <a:avLst/>
+                    </a:prstGeom>
+                  </pic:spPr>
+                </pic:pic>
+              </a:graphicData>
+            </a:graphic>
+          </wp:anchor>
+        </w:drawing>
+      </w:r>
+      <w:r>
+        <w:rPr>
+          <w:noProof/>
+        </w:rPr>
+        <w:t xml:space="preserve">Quering the path </w:t>
+      </w:r>
+    </w:p>
+    <w:p>
+      <w:pPr>
+        <w:rPr>
+          <w:noProof/>
+        </w:rPr>
+      </w:pPr>
+    </w:p>
+    <w:p>
+      <w:pPr>
+        <w:rPr>
+          <w:noProof/>
+        </w:rPr>
+      </w:pPr>
+    </w:p>
+    <w:p>
+      <w:pPr>
+        <w:pStyle w:val="ListParagraph"/>
+        <w:numPr>
+          <w:ilvl w:val="0"/>
+          <w:numId w:val="1"/>
+        </w:numPr>
+        <w:rPr>
+          <w:noProof/>
+        </w:rPr>
+      </w:pPr>
+      <w:r>
+        <w:rPr>
+          <w:noProof/>
+        </w:rPr>
+        <w:drawing>
+          <wp:anchor distT="0" distB="0" distL="114300" distR="114300" simplePos="0" relativeHeight="251664384" behindDoc="0" locked="0" layoutInCell="1" allowOverlap="1" wp14:anchorId="395DE369" wp14:editId="39F0A8FC">
+            <wp:simplePos x="0" y="0"/>
+            <wp:positionH relativeFrom="column">
+              <wp:posOffset>395618</wp:posOffset>
+            </wp:positionH>
+            <wp:positionV relativeFrom="paragraph">
+              <wp:posOffset>254687</wp:posOffset>
+            </wp:positionV>
+            <wp:extent cx="5943600" cy="307975"/>
+            <wp:effectExtent l="0" t="0" r="0" b="0"/>
+            <wp:wrapSquare wrapText="bothSides"/>
+            <wp:docPr id="665438525" name="Picture 1"/>
+            <wp:cNvGraphicFramePr>
+              <a:graphicFrameLocks xmlns:a="http://schemas.openxmlformats.org/drawingml/2006/main" noChangeAspect="1"/>
+            </wp:cNvGraphicFramePr>
+            <a:graphic xmlns:a="http://schemas.openxmlformats.org/drawingml/2006/main">
+              <a:graphicData uri="http://schemas.openxmlformats.org/drawingml/2006/picture">
+                <pic:pic xmlns:pic="http://schemas.openxmlformats.org/drawingml/2006/picture">
+                  <pic:nvPicPr>
+                    <pic:cNvPr id="665438525" name=""/>
+                    <pic:cNvPicPr/>
+                  </pic:nvPicPr>
+                  <pic:blipFill>
+                    <a:blip r:embed="rId10">
+                      <a:extLst>
+                        <a:ext uri="{28A0092B-C50C-407E-A947-70E740481C1C}">
+                          <a14:useLocalDpi xmlns:a14="http://schemas.microsoft.com/office/drawing/2010/main" val="0"/>
+                        </a:ext>
+                      </a:extLst>
+                    </a:blip>
+                    <a:stretch>
+                      <a:fillRect/>
+                    </a:stretch>
+                  </pic:blipFill>
+                  <pic:spPr>
+                    <a:xfrm>
+                      <a:off x="0" y="0"/>
+                      <a:ext cx="5943600" cy="307975"/>
+                    </a:xfrm>
+                    <a:prstGeom prst="rect">
+                      <a:avLst/>
+                    </a:prstGeom>
+                  </pic:spPr>
+                </pic:pic>
+              </a:graphicData>
+            </a:graphic>
+          </wp:anchor>
+        </w:drawing>
+      </w:r>
+      <w:r>
+        <w:rPr>
+          <w:noProof/>
+        </w:rPr>
+        <w:t>Asking for the highest probability of non blocked path between (0,0) to (1,1):</w:t>
+      </w:r>
+    </w:p>
+    <w:p>
+      <w:pPr>
+        <w:rPr>
+          <w:noProof/>
+        </w:rPr>
+      </w:pPr>
+    </w:p>
+    <w:p>
+      <w:pPr>
+        <w:rPr>
+          <w:noProof/>
+        </w:rPr>
+      </w:pPr>
+      <w:r>
+        <w:rPr>
+          <w:noProof/>
+        </w:rPr>
+        <w:t>And we can see all that in the below GUI:</w:t>
+      </w:r>
+    </w:p>
+    <w:p>
+      <w:r>
+        <w:rPr>
+          <w:noProof/>
+        </w:rPr>
+        <w:drawing>
+          <wp:inline distT="0" distB="0" distL="0" distR="0" wp14:anchorId="1126F604" wp14:editId="2D64D38E">
+            <wp:extent cx="5943600" cy="3187065"/>
+            <wp:effectExtent l="0" t="0" r="0" b="0"/>
+            <wp:docPr id="1896895913" name="Picture 1"/>
+            <wp:cNvGraphicFramePr>
+              <a:graphicFrameLocks xmlns:a="http://schemas.openxmlformats.org/drawingml/2006/main" noChangeAspect="1"/>
+            </wp:cNvGraphicFramePr>
+            <a:graphic xmlns:a="http://schemas.openxmlformats.org/drawingml/2006/main">
+              <a:graphicData uri="http://schemas.openxmlformats.org/drawingml/2006/picture">
+                <pic:pic xmlns:pic="http://schemas.openxmlformats.org/drawingml/2006/picture">
+                  <pic:nvPicPr>
+                    <pic:cNvPr id="1896895913" name=""/>
+                    <pic:cNvPicPr/>
+                  </pic:nvPicPr>
+                  <pic:blipFill>
+                    <a:blip r:embed="rId11"/>
+                    <a:stretch>
+                      <a:fillRect/>
+                    </a:stretch>
+                  </pic:blipFill>
+                  <pic:spPr>
+                    <a:xfrm>
+                      <a:off x="0" y="0"/>
+                      <a:ext cx="5943600" cy="3187065"/>
+                    </a:xfrm>
+                    <a:prstGeom prst="rect">
+                      <a:avLst/>
+                    </a:prstGeom>
+                  </pic:spPr>
+                </pic:pic>
+              </a:graphicData>
+            </a:graphic>
+          </wp:inline>
+        </w:drawing>
+      </w:r>
+    </w:p>
+    <w:p>
+      <w:r>
+        <w:br w:type="page"/>
+      </w:r>
+    </w:p>
+    <w:p>
+      <w:pPr>
+        <w:rPr>
+          <w:noProof/>
+        </w:rPr>
+      </w:pPr>
+      <w:r>
+        <w:lastRenderedPageBreak/>
+        <w:t xml:space="preserve">If we add to the evidence: </w:t>
+      </w:r>
+      <w:r>
+        <w:rPr>
+          <w:noProof/>
+        </w:rPr>
+        <w:t xml:space="preserve">{((0,1),(1,1) : </w:t>
+      </w:r>
+      <w:r>
+        <w:rPr>
+          <w:noProof/>
+        </w:rPr>
+        <w:t>True</w:t>
+      </w:r>
+      <w:r>
+        <w:rPr>
+          <w:noProof/>
+        </w:rPr>
+        <w:t xml:space="preserve">} </w:t>
+      </w:r>
+      <w:r>
+        <w:rPr>
+          <w:noProof/>
+        </w:rPr>
+        <w:t xml:space="preserve"> </w:t>
+      </w:r>
+      <w:r>
+        <w:rPr>
+          <w:noProof/>
+        </w:rPr>
+        <w:t xml:space="preserve">we are blocking </w:t>
+      </w:r>
+      <w:r>
+        <w:rPr>
+          <w:noProof/>
+        </w:rPr>
+        <w:t>that edge causing the probability of the path chosen to be unblocked to be – 0,</w:t>
+      </w:r>
+    </w:p>
+    <w:p>
+      <w:pPr>
+        <w:rPr>
+          <w:noProof/>
+        </w:rPr>
+      </w:pPr>
+      <w:r>
+        <w:rPr>
+          <w:noProof/>
+        </w:rPr>
+        <w:t>And the path with the highest probability of being non blocked has changed and it’s non blockage probability is lower than the last which makes sense because otherwise it would have been the best path even before the change of the evidence.</w:t>
+      </w:r>
+    </w:p>
+    <w:p>
+      <w:pPr>
+        <w:rPr>
+          <w:noProof/>
+        </w:rPr>
+      </w:pPr>
+      <w:r>
+        <w:rPr>
+          <w:noProof/>
+        </w:rPr>
+        <w:drawing>
+          <wp:inline distT="0" distB="0" distL="0" distR="0" wp14:anchorId="567D5FFC" wp14:editId="7EC31317">
+            <wp:extent cx="5943600" cy="3176270"/>
+            <wp:effectExtent l="0" t="0" r="0" b="5080"/>
+            <wp:docPr id="1235078560" name="Picture 1"/>
+            <wp:cNvGraphicFramePr>
+              <a:graphicFrameLocks xmlns:a="http://schemas.openxmlformats.org/drawingml/2006/main" noChangeAspect="1"/>
+            </wp:cNvGraphicFramePr>
+            <a:graphic xmlns:a="http://schemas.openxmlformats.org/drawingml/2006/main">
+              <a:graphicData uri="http://schemas.openxmlformats.org/drawingml/2006/picture">
+                <pic:pic xmlns:pic="http://schemas.openxmlformats.org/drawingml/2006/picture">
+                  <pic:nvPicPr>
+                    <pic:cNvPr id="1235078560" name=""/>
+                    <pic:cNvPicPr/>
+                  </pic:nvPicPr>
+                  <pic:blipFill>
+                    <a:blip r:embed="rId12"/>
+                    <a:stretch>
+                      <a:fillRect/>
+                    </a:stretch>
+                  </pic:blipFill>
+                  <pic:spPr>
+                    <a:xfrm>
+                      <a:off x="0" y="0"/>
+                      <a:ext cx="5943600" cy="3176270"/>
+                    </a:xfrm>
+                    <a:prstGeom prst="rect">
+                      <a:avLst/>
+                    </a:prstGeom>
+                  </pic:spPr>
+                </pic:pic>
+              </a:graphicData>
+            </a:graphic>
+          </wp:inline>
+        </w:drawing>
+      </w:r>
+    </w:p>
+    <w:p>
+      <w:pPr>
+        <w:rPr>
+          <w:noProof/>
+        </w:rPr>
+      </w:pPr>
+      <w:r>
+        <w:rPr>
+          <w:noProof/>
+        </w:rPr>
+        <w:t>If we add a season: ‘high’ to evidence:</w:t>
+      </w:r>
+    </w:p>
+    <w:p>
+      <w:pPr>
+        <w:rPr>
+          <w:noProof/>
+        </w:rPr>
+      </w:pPr>
+      <w:r>
+        <w:rPr>
+          <w:noProof/>
+        </w:rPr>
+        <w:drawing>
+          <wp:inline distT="0" distB="0" distL="0" distR="0" wp14:anchorId="7A4345CE" wp14:editId="61563F28">
+            <wp:extent cx="5943600" cy="3181985"/>
+            <wp:effectExtent l="0" t="0" r="0" b="0"/>
+            <wp:docPr id="4149362" name="Picture 1"/>
+            <wp:cNvGraphicFramePr>
+              <a:graphicFrameLocks xmlns:a="http://schemas.openxmlformats.org/drawingml/2006/main" noChangeAspect="1"/>
+            </wp:cNvGraphicFramePr>
+            <a:graphic xmlns:a="http://schemas.openxmlformats.org/drawingml/2006/main">
+              <a:graphicData uri="http://schemas.openxmlformats.org/drawingml/2006/picture">
+                <pic:pic xmlns:pic="http://schemas.openxmlformats.org/drawingml/2006/picture">
+                  <pic:nvPicPr>
+                    <pic:cNvPr id="4149362" name=""/>
+                    <pic:cNvPicPr/>
+                  </pic:nvPicPr>
+                  <pic:blipFill>
+                    <a:blip r:embed="rId13"/>
+                    <a:stretch>
+                      <a:fillRect/>
+                    </a:stretch>
+                  </pic:blipFill>
+                  <pic:spPr>
+                    <a:xfrm>
+                      <a:off x="0" y="0"/>
+                      <a:ext cx="5943600" cy="3181985"/>
+                    </a:xfrm>
+                    <a:prstGeom prst="rect">
+                      <a:avLst/>
+                    </a:prstGeom>
+                  </pic:spPr>
+                </pic:pic>
+              </a:graphicData>
+            </a:graphic>
+          </wp:inline>
+        </w:drawing>
+      </w:r>
+    </w:p>
+    <w:p>
+      <w:r>
+        <w:lastRenderedPageBreak/>
+        <w:t>We can see that all edges probability has dropped since vertices now have more probability to own a package.</w:t>
+      </w:r>
+    </w:p>
+    <w:p>
+      <w:pPr>
+        <w:rPr>
+          <w:noProof/>
+        </w:rPr>
+      </w:pPr>
+      <w:r>
+        <w:rPr>
+          <w:noProof/>
+        </w:rPr>
+        <w:t>Let us change the evidence:</w:t>
+      </w:r>
+    </w:p>
+    <w:p>
+      <w:r>
+        <w:rPr>
+          <w:noProof/>
+        </w:rPr>
+        <w:drawing>
+          <wp:inline distT="0" distB="0" distL="0" distR="0" wp14:anchorId="306F35E6" wp14:editId="729741B6">
+            <wp:extent cx="5943600" cy="3172460"/>
+            <wp:effectExtent l="0" t="0" r="0" b="8890"/>
+            <wp:docPr id="505621997" name="Picture 1"/>
+            <wp:cNvGraphicFramePr>
+              <a:graphicFrameLocks xmlns:a="http://schemas.openxmlformats.org/drawingml/2006/main" noChangeAspect="1"/>
+            </wp:cNvGraphicFramePr>
+            <a:graphic xmlns:a="http://schemas.openxmlformats.org/drawingml/2006/main">
+              <a:graphicData uri="http://schemas.openxmlformats.org/drawingml/2006/picture">
+                <pic:pic xmlns:pic="http://schemas.openxmlformats.org/drawingml/2006/picture">
+                  <pic:nvPicPr>
+                    <pic:cNvPr id="505621997" name=""/>
+                    <pic:cNvPicPr/>
+                  </pic:nvPicPr>
+                  <pic:blipFill>
+                    <a:blip r:embed="rId14"/>
                     <a:stretch>
                       <a:fillRect/>
                     </a:stretch>
@@ -43,15 +926,25 @@
           </wp:inline>
         </w:drawing>
       </w:r>
+    </w:p>
+    <w:p>
+      <w:r>
+        <w:t>Now there is a path from (0,0) to (1,1) that is clear given the evidence so we have a probability of 1.</w:t>
+      </w:r>
+    </w:p>
+    <w:p>
+      <w:r>
+        <w:t>Also, the probability of the path has increased:</w:t>
+      </w:r>
       <w:r>
         <w:rPr>
           <w:noProof/>
         </w:rPr>
         <w:drawing>
-          <wp:inline distT="0" distB="0" distL="0" distR="0" wp14:anchorId="3DE296F2" wp14:editId="30986254">
-            <wp:extent cx="5943600" cy="1069975"/>
-            <wp:effectExtent l="0" t="0" r="0" b="0"/>
-            <wp:docPr id="1357014142" name="Picture 1"/>
+          <wp:inline distT="0" distB="0" distL="0" distR="0" wp14:anchorId="45F0F608" wp14:editId="481B5FBB">
+            <wp:extent cx="4819650" cy="619125"/>
+            <wp:effectExtent l="0" t="0" r="0" b="9525"/>
+            <wp:docPr id="1432298187" name="Picture 1"/>
             <wp:cNvGraphicFramePr>
               <a:graphicFrameLocks xmlns:a="http://schemas.openxmlformats.org/drawingml/2006/main" noChangeAspect="1"/>
             </wp:cNvGraphicFramePr>
@@ -59,419 +952,7 @@
               <a:graphicData uri="http://schemas.openxmlformats.org/drawingml/2006/picture">
                 <pic:pic xmlns:pic="http://schemas.openxmlformats.org/drawingml/2006/picture">
                   <pic:nvPicPr>
-                    <pic:cNvPr id="1357014142" name=""/>
-                    <pic:cNvPicPr/>
-                  </pic:nvPicPr>
-                  <pic:blipFill>
-                    <a:blip r:embed="rId5"/>
-                    <a:stretch>
-                      <a:fillRect/>
-                    </a:stretch>
-                  </pic:blipFill>
-                  <pic:spPr>
-                    <a:xfrm>
-                      <a:off x="0" y="0"/>
-                      <a:ext cx="5943600" cy="1069975"/>
-                    </a:xfrm>
-                    <a:prstGeom prst="rect">
-                      <a:avLst/>
-                    </a:prstGeom>
-                  </pic:spPr>
-                </pic:pic>
-              </a:graphicData>
-            </a:graphic>
-          </wp:inline>
-        </w:drawing>
-      </w:r>
-      <w:r>
-        <w:rPr>
-          <w:noProof/>
-        </w:rPr>
-        <w:drawing>
-          <wp:inline distT="0" distB="0" distL="0" distR="0" wp14:anchorId="028CE197" wp14:editId="0E705E44">
-            <wp:extent cx="5943600" cy="2468245"/>
-            <wp:effectExtent l="0" t="0" r="0" b="8255"/>
-            <wp:docPr id="192240832" name="Picture 1" descr="A screenshot of a computer program&#10;&#10;Description automatically generated"/>
-            <wp:cNvGraphicFramePr>
-              <a:graphicFrameLocks xmlns:a="http://schemas.openxmlformats.org/drawingml/2006/main" noChangeAspect="1"/>
-            </wp:cNvGraphicFramePr>
-            <a:graphic xmlns:a="http://schemas.openxmlformats.org/drawingml/2006/main">
-              <a:graphicData uri="http://schemas.openxmlformats.org/drawingml/2006/picture">
-                <pic:pic xmlns:pic="http://schemas.openxmlformats.org/drawingml/2006/picture">
-                  <pic:nvPicPr>
-                    <pic:cNvPr id="192240832" name="Picture 1" descr="A screenshot of a computer program&#10;&#10;Description automatically generated"/>
-                    <pic:cNvPicPr/>
-                  </pic:nvPicPr>
-                  <pic:blipFill>
-                    <a:blip r:embed="rId6"/>
-                    <a:stretch>
-                      <a:fillRect/>
-                    </a:stretch>
-                  </pic:blipFill>
-                  <pic:spPr>
-                    <a:xfrm>
-                      <a:off x="0" y="0"/>
-                      <a:ext cx="5943600" cy="2468245"/>
-                    </a:xfrm>
-                    <a:prstGeom prst="rect">
-                      <a:avLst/>
-                    </a:prstGeom>
-                  </pic:spPr>
-                </pic:pic>
-              </a:graphicData>
-            </a:graphic>
-          </wp:inline>
-        </w:drawing>
-      </w:r>
-    </w:p>
-    <w:p>
-      <w:pPr>
-        <w:rPr>
-          <w:rtl/>
-        </w:rPr>
-      </w:pPr>
-      <w:r>
-        <w:rPr>
-          <w:noProof/>
-        </w:rPr>
-        <w:lastRenderedPageBreak/>
-        <w:drawing>
-          <wp:inline distT="0" distB="0" distL="0" distR="0" wp14:anchorId="32DF256D" wp14:editId="5C037537">
-            <wp:extent cx="5943600" cy="3181985"/>
-            <wp:effectExtent l="0" t="0" r="0" b="0"/>
-            <wp:docPr id="2114517460" name="Picture 1" descr="A screenshot of a computer&#10;&#10;Description automatically generated"/>
-            <wp:cNvGraphicFramePr>
-              <a:graphicFrameLocks xmlns:a="http://schemas.openxmlformats.org/drawingml/2006/main" noChangeAspect="1"/>
-            </wp:cNvGraphicFramePr>
-            <a:graphic xmlns:a="http://schemas.openxmlformats.org/drawingml/2006/main">
-              <a:graphicData uri="http://schemas.openxmlformats.org/drawingml/2006/picture">
-                <pic:pic xmlns:pic="http://schemas.openxmlformats.org/drawingml/2006/picture">
-                  <pic:nvPicPr>
-                    <pic:cNvPr id="2114517460" name="Picture 1" descr="A screenshot of a computer&#10;&#10;Description automatically generated"/>
-                    <pic:cNvPicPr/>
-                  </pic:nvPicPr>
-                  <pic:blipFill>
-                    <a:blip r:embed="rId7"/>
-                    <a:stretch>
-                      <a:fillRect/>
-                    </a:stretch>
-                  </pic:blipFill>
-                  <pic:spPr>
-                    <a:xfrm>
-                      <a:off x="0" y="0"/>
-                      <a:ext cx="5943600" cy="3181985"/>
-                    </a:xfrm>
-                    <a:prstGeom prst="rect">
-                      <a:avLst/>
-                    </a:prstGeom>
-                  </pic:spPr>
-                </pic:pic>
-              </a:graphicData>
-            </a:graphic>
-          </wp:inline>
-        </w:drawing>
-      </w:r>
-      <w:r>
-        <w:rPr>
-          <w:noProof/>
-        </w:rPr>
-        <w:drawing>
-          <wp:inline distT="0" distB="0" distL="0" distR="0" wp14:anchorId="12E27AA5" wp14:editId="02BACF17">
-            <wp:extent cx="5943600" cy="3177540"/>
-            <wp:effectExtent l="0" t="0" r="0" b="3810"/>
-            <wp:docPr id="985433187" name="Picture 1" descr="A screenshot of a computer&#10;&#10;Description automatically generated"/>
-            <wp:cNvGraphicFramePr>
-              <a:graphicFrameLocks xmlns:a="http://schemas.openxmlformats.org/drawingml/2006/main" noChangeAspect="1"/>
-            </wp:cNvGraphicFramePr>
-            <a:graphic xmlns:a="http://schemas.openxmlformats.org/drawingml/2006/main">
-              <a:graphicData uri="http://schemas.openxmlformats.org/drawingml/2006/picture">
-                <pic:pic xmlns:pic="http://schemas.openxmlformats.org/drawingml/2006/picture">
-                  <pic:nvPicPr>
-                    <pic:cNvPr id="985433187" name="Picture 1" descr="A screenshot of a computer&#10;&#10;Description automatically generated"/>
-                    <pic:cNvPicPr/>
-                  </pic:nvPicPr>
-                  <pic:blipFill>
-                    <a:blip r:embed="rId8"/>
-                    <a:stretch>
-                      <a:fillRect/>
-                    </a:stretch>
-                  </pic:blipFill>
-                  <pic:spPr>
-                    <a:xfrm>
-                      <a:off x="0" y="0"/>
-                      <a:ext cx="5943600" cy="3177540"/>
-                    </a:xfrm>
-                    <a:prstGeom prst="rect">
-                      <a:avLst/>
-                    </a:prstGeom>
-                  </pic:spPr>
-                </pic:pic>
-              </a:graphicData>
-            </a:graphic>
-          </wp:inline>
-        </w:drawing>
-      </w:r>
-      <w:r>
-        <w:rPr>
-          <w:noProof/>
-        </w:rPr>
-        <w:lastRenderedPageBreak/>
-        <w:drawing>
-          <wp:inline distT="0" distB="0" distL="0" distR="0" wp14:anchorId="2CCD5878" wp14:editId="0B1DFBAD">
-            <wp:extent cx="5943600" cy="3177540"/>
-            <wp:effectExtent l="0" t="0" r="0" b="3810"/>
-            <wp:docPr id="1395937080" name="Picture 1" descr="A screenshot of a computer&#10;&#10;Description automatically generated"/>
-            <wp:cNvGraphicFramePr>
-              <a:graphicFrameLocks xmlns:a="http://schemas.openxmlformats.org/drawingml/2006/main" noChangeAspect="1"/>
-            </wp:cNvGraphicFramePr>
-            <a:graphic xmlns:a="http://schemas.openxmlformats.org/drawingml/2006/main">
-              <a:graphicData uri="http://schemas.openxmlformats.org/drawingml/2006/picture">
-                <pic:pic xmlns:pic="http://schemas.openxmlformats.org/drawingml/2006/picture">
-                  <pic:nvPicPr>
-                    <pic:cNvPr id="1395937080" name="Picture 1" descr="A screenshot of a computer&#10;&#10;Description automatically generated"/>
-                    <pic:cNvPicPr/>
-                  </pic:nvPicPr>
-                  <pic:blipFill>
-                    <a:blip r:embed="rId9"/>
-                    <a:stretch>
-                      <a:fillRect/>
-                    </a:stretch>
-                  </pic:blipFill>
-                  <pic:spPr>
-                    <a:xfrm>
-                      <a:off x="0" y="0"/>
-                      <a:ext cx="5943600" cy="3177540"/>
-                    </a:xfrm>
-                    <a:prstGeom prst="rect">
-                      <a:avLst/>
-                    </a:prstGeom>
-                  </pic:spPr>
-                </pic:pic>
-              </a:graphicData>
-            </a:graphic>
-          </wp:inline>
-        </w:drawing>
-      </w:r>
-      <w:r>
-        <w:rPr>
-          <w:noProof/>
-        </w:rPr>
-        <w:drawing>
-          <wp:inline distT="0" distB="0" distL="0" distR="0" wp14:anchorId="7A9CAFB3" wp14:editId="20C63E89">
-            <wp:extent cx="5943600" cy="3184525"/>
-            <wp:effectExtent l="0" t="0" r="0" b="0"/>
-            <wp:docPr id="2122298195" name="Picture 1" descr="A screenshot of a computer&#10;&#10;Description automatically generated"/>
-            <wp:cNvGraphicFramePr>
-              <a:graphicFrameLocks xmlns:a="http://schemas.openxmlformats.org/drawingml/2006/main" noChangeAspect="1"/>
-            </wp:cNvGraphicFramePr>
-            <a:graphic xmlns:a="http://schemas.openxmlformats.org/drawingml/2006/main">
-              <a:graphicData uri="http://schemas.openxmlformats.org/drawingml/2006/picture">
-                <pic:pic xmlns:pic="http://schemas.openxmlformats.org/drawingml/2006/picture">
-                  <pic:nvPicPr>
-                    <pic:cNvPr id="2122298195" name="Picture 1" descr="A screenshot of a computer&#10;&#10;Description automatically generated"/>
-                    <pic:cNvPicPr/>
-                  </pic:nvPicPr>
-                  <pic:blipFill>
-                    <a:blip r:embed="rId10"/>
-                    <a:stretch>
-                      <a:fillRect/>
-                    </a:stretch>
-                  </pic:blipFill>
-                  <pic:spPr>
-                    <a:xfrm>
-                      <a:off x="0" y="0"/>
-                      <a:ext cx="5943600" cy="3184525"/>
-                    </a:xfrm>
-                    <a:prstGeom prst="rect">
-                      <a:avLst/>
-                    </a:prstGeom>
-                  </pic:spPr>
-                </pic:pic>
-              </a:graphicData>
-            </a:graphic>
-          </wp:inline>
-        </w:drawing>
-      </w:r>
-      <w:r>
-        <w:rPr>
-          <w:noProof/>
-        </w:rPr>
-        <w:lastRenderedPageBreak/>
-        <w:drawing>
-          <wp:inline distT="0" distB="0" distL="0" distR="0" wp14:anchorId="7399EF25" wp14:editId="41FAAE41">
-            <wp:extent cx="5943600" cy="3175000"/>
-            <wp:effectExtent l="0" t="0" r="0" b="6350"/>
-            <wp:docPr id="186986605" name="Picture 1" descr="A screenshot of a computer&#10;&#10;Description automatically generated"/>
-            <wp:cNvGraphicFramePr>
-              <a:graphicFrameLocks xmlns:a="http://schemas.openxmlformats.org/drawingml/2006/main" noChangeAspect="1"/>
-            </wp:cNvGraphicFramePr>
-            <a:graphic xmlns:a="http://schemas.openxmlformats.org/drawingml/2006/main">
-              <a:graphicData uri="http://schemas.openxmlformats.org/drawingml/2006/picture">
-                <pic:pic xmlns:pic="http://schemas.openxmlformats.org/drawingml/2006/picture">
-                  <pic:nvPicPr>
-                    <pic:cNvPr id="186986605" name="Picture 1" descr="A screenshot of a computer&#10;&#10;Description automatically generated"/>
-                    <pic:cNvPicPr/>
-                  </pic:nvPicPr>
-                  <pic:blipFill>
-                    <a:blip r:embed="rId11"/>
-                    <a:stretch>
-                      <a:fillRect/>
-                    </a:stretch>
-                  </pic:blipFill>
-                  <pic:spPr>
-                    <a:xfrm>
-                      <a:off x="0" y="0"/>
-                      <a:ext cx="5943600" cy="3175000"/>
-                    </a:xfrm>
-                    <a:prstGeom prst="rect">
-                      <a:avLst/>
-                    </a:prstGeom>
-                  </pic:spPr>
-                </pic:pic>
-              </a:graphicData>
-            </a:graphic>
-          </wp:inline>
-        </w:drawing>
-      </w:r>
-      <w:r>
-        <w:rPr>
-          <w:noProof/>
-        </w:rPr>
-        <w:drawing>
-          <wp:inline distT="0" distB="0" distL="0" distR="0" wp14:anchorId="74374A14" wp14:editId="001276FA">
-            <wp:extent cx="5943600" cy="3181985"/>
-            <wp:effectExtent l="0" t="0" r="0" b="0"/>
-            <wp:docPr id="1409434008" name="Picture 1" descr="A screenshot of a computer&#10;&#10;Description automatically generated"/>
-            <wp:cNvGraphicFramePr>
-              <a:graphicFrameLocks xmlns:a="http://schemas.openxmlformats.org/drawingml/2006/main" noChangeAspect="1"/>
-            </wp:cNvGraphicFramePr>
-            <a:graphic xmlns:a="http://schemas.openxmlformats.org/drawingml/2006/main">
-              <a:graphicData uri="http://schemas.openxmlformats.org/drawingml/2006/picture">
-                <pic:pic xmlns:pic="http://schemas.openxmlformats.org/drawingml/2006/picture">
-                  <pic:nvPicPr>
-                    <pic:cNvPr id="1409434008" name="Picture 1" descr="A screenshot of a computer&#10;&#10;Description automatically generated"/>
-                    <pic:cNvPicPr/>
-                  </pic:nvPicPr>
-                  <pic:blipFill>
-                    <a:blip r:embed="rId12"/>
-                    <a:stretch>
-                      <a:fillRect/>
-                    </a:stretch>
-                  </pic:blipFill>
-                  <pic:spPr>
-                    <a:xfrm>
-                      <a:off x="0" y="0"/>
-                      <a:ext cx="5943600" cy="3181985"/>
-                    </a:xfrm>
-                    <a:prstGeom prst="rect">
-                      <a:avLst/>
-                    </a:prstGeom>
-                  </pic:spPr>
-                </pic:pic>
-              </a:graphicData>
-            </a:graphic>
-          </wp:inline>
-        </w:drawing>
-      </w:r>
-      <w:r>
-        <w:rPr>
-          <w:noProof/>
-        </w:rPr>
-        <w:lastRenderedPageBreak/>
-        <w:drawing>
-          <wp:inline distT="0" distB="0" distL="0" distR="0" wp14:anchorId="569A5EC3" wp14:editId="58E67DA2">
-            <wp:extent cx="5943600" cy="3168015"/>
-            <wp:effectExtent l="0" t="0" r="0" b="0"/>
-            <wp:docPr id="729102617" name="Picture 1" descr="A screenshot of a computer&#10;&#10;Description automatically generated"/>
-            <wp:cNvGraphicFramePr>
-              <a:graphicFrameLocks xmlns:a="http://schemas.openxmlformats.org/drawingml/2006/main" noChangeAspect="1"/>
-            </wp:cNvGraphicFramePr>
-            <a:graphic xmlns:a="http://schemas.openxmlformats.org/drawingml/2006/main">
-              <a:graphicData uri="http://schemas.openxmlformats.org/drawingml/2006/picture">
-                <pic:pic xmlns:pic="http://schemas.openxmlformats.org/drawingml/2006/picture">
-                  <pic:nvPicPr>
-                    <pic:cNvPr id="729102617" name="Picture 1" descr="A screenshot of a computer&#10;&#10;Description automatically generated"/>
-                    <pic:cNvPicPr/>
-                  </pic:nvPicPr>
-                  <pic:blipFill>
-                    <a:blip r:embed="rId13"/>
-                    <a:stretch>
-                      <a:fillRect/>
-                    </a:stretch>
-                  </pic:blipFill>
-                  <pic:spPr>
-                    <a:xfrm>
-                      <a:off x="0" y="0"/>
-                      <a:ext cx="5943600" cy="3168015"/>
-                    </a:xfrm>
-                    <a:prstGeom prst="rect">
-                      <a:avLst/>
-                    </a:prstGeom>
-                  </pic:spPr>
-                </pic:pic>
-              </a:graphicData>
-            </a:graphic>
-          </wp:inline>
-        </w:drawing>
-      </w:r>
-      <w:r>
-        <w:rPr>
-          <w:noProof/>
-        </w:rPr>
-        <w:drawing>
-          <wp:inline distT="0" distB="0" distL="0" distR="0" wp14:anchorId="5CA5DCC4" wp14:editId="34321357">
-            <wp:extent cx="5943600" cy="3175000"/>
-            <wp:effectExtent l="0" t="0" r="0" b="6350"/>
-            <wp:docPr id="1362823842" name="Picture 1" descr="A screenshot of a computer&#10;&#10;Description automatically generated"/>
-            <wp:cNvGraphicFramePr>
-              <a:graphicFrameLocks xmlns:a="http://schemas.openxmlformats.org/drawingml/2006/main" noChangeAspect="1"/>
-            </wp:cNvGraphicFramePr>
-            <a:graphic xmlns:a="http://schemas.openxmlformats.org/drawingml/2006/main">
-              <a:graphicData uri="http://schemas.openxmlformats.org/drawingml/2006/picture">
-                <pic:pic xmlns:pic="http://schemas.openxmlformats.org/drawingml/2006/picture">
-                  <pic:nvPicPr>
-                    <pic:cNvPr id="1362823842" name="Picture 1" descr="A screenshot of a computer&#10;&#10;Description automatically generated"/>
-                    <pic:cNvPicPr/>
-                  </pic:nvPicPr>
-                  <pic:blipFill>
-                    <a:blip r:embed="rId14"/>
-                    <a:stretch>
-                      <a:fillRect/>
-                    </a:stretch>
-                  </pic:blipFill>
-                  <pic:spPr>
-                    <a:xfrm>
-                      <a:off x="0" y="0"/>
-                      <a:ext cx="5943600" cy="3175000"/>
-                    </a:xfrm>
-                    <a:prstGeom prst="rect">
-                      <a:avLst/>
-                    </a:prstGeom>
-                  </pic:spPr>
-                </pic:pic>
-              </a:graphicData>
-            </a:graphic>
-          </wp:inline>
-        </w:drawing>
-      </w:r>
-      <w:r>
-        <w:rPr>
-          <w:noProof/>
-        </w:rPr>
-        <w:lastRenderedPageBreak/>
-        <w:drawing>
-          <wp:inline distT="0" distB="0" distL="0" distR="0" wp14:anchorId="47027B1D" wp14:editId="52E0D57B">
-            <wp:extent cx="5943600" cy="3177540"/>
-            <wp:effectExtent l="0" t="0" r="0" b="3810"/>
-            <wp:docPr id="1224567805" name="Picture 1" descr="A screenshot of a computer&#10;&#10;Description automatically generated"/>
-            <wp:cNvGraphicFramePr>
-              <a:graphicFrameLocks xmlns:a="http://schemas.openxmlformats.org/drawingml/2006/main" noChangeAspect="1"/>
-            </wp:cNvGraphicFramePr>
-            <a:graphic xmlns:a="http://schemas.openxmlformats.org/drawingml/2006/main">
-              <a:graphicData uri="http://schemas.openxmlformats.org/drawingml/2006/picture">
-                <pic:pic xmlns:pic="http://schemas.openxmlformats.org/drawingml/2006/picture">
-                  <pic:nvPicPr>
-                    <pic:cNvPr id="1224567805" name="Picture 1" descr="A screenshot of a computer&#10;&#10;Description automatically generated"/>
+                    <pic:cNvPr id="1432298187" name=""/>
                     <pic:cNvPicPr/>
                   </pic:nvPicPr>
                   <pic:blipFill>
@@ -483,7 +964,7 @@
                   <pic:spPr>
                     <a:xfrm>
                       <a:off x="0" y="0"/>
-                      <a:ext cx="5943600" cy="3177540"/>
+                      <a:ext cx="4819650" cy="619125"/>
                     </a:xfrm>
                     <a:prstGeom prst="rect">
                       <a:avLst/>
@@ -496,6 +977,13 @@
         </w:drawing>
       </w:r>
     </w:p>
+    <w:p>
+      <w:pPr>
+        <w:rPr>
+          <w:rtl/>
+        </w:rPr>
+      </w:pPr>
+    </w:p>
     <w:sectPr>
       <w:pgSz w:w="12240" w:h="15840"/>
       <w:pgMar w:top="1440" w:right="1440" w:bottom="1440" w:left="1440" w:header="708" w:footer="708" w:gutter="0"/>
@@ -504,6 +992,126 @@
     </w:sectPr>
   </w:body>
 </w:document>
+</file>
+
+<file path=word/numbering.xml><?xml version="1.0" encoding="utf-8"?>
+<w:numbering xmlns:wpc="http://schemas.microsoft.com/office/word/2010/wordprocessingCanvas" xmlns:cx="http://schemas.microsoft.com/office/drawing/2014/chartex" xmlns:cx1="http://schemas.microsoft.com/office/drawing/2015/9/8/chartex" xmlns:cx2="http://schemas.microsoft.com/office/drawing/2015/10/21/chartex" xmlns:cx3="http://schemas.microsoft.com/office/drawing/2016/5/9/chartex" xmlns:cx4="http://schemas.microsoft.com/office/drawing/2016/5/10/chartex" xmlns:cx5="http://schemas.microsoft.com/office/drawing/2016/5/11/chartex" xmlns:cx6="http://schemas.microsoft.com/office/drawing/2016/5/12/chartex" xmlns:cx7="http://schemas.microsoft.com/office/drawing/2016/5/13/chartex" xmlns:cx8="http://schemas.microsoft.com/office/drawing/2016/5/14/chartex" xmlns:mc="http://schemas.openxmlformats.org/markup-compatibility/2006" xmlns:aink="http://schemas.microsoft.com/office/drawing/2016/ink" xmlns:am3d="http://schemas.microsoft.com/office/drawing/2017/model3d" xmlns:o="urn:schemas-microsoft-com:office:office" xmlns:oel="http://schemas.microsoft.com/office/2019/extlst" xmlns:r="http://schemas.openxmlformats.org/officeDocument/2006/relationships" xmlns:m="http://schemas.openxmlformats.org/officeDocument/2006/math" xmlns:v="urn:schemas-microsoft-com:vml" xmlns:wp14="http://schemas.microsoft.com/office/word/2010/wordprocessingDrawing" xmlns:wp="http://schemas.openxmlformats.org/drawingml/2006/wordprocessingDrawing" xmlns:w10="urn:schemas-microsoft-com:office:word" xmlns:w="http://schemas.openxmlformats.org/wordprocessingml/2006/main" xmlns:w14="http://schemas.microsoft.com/office/word/2010/wordml" xmlns:w15="http://schemas.microsoft.com/office/word/2012/wordml" xmlns:w16cex="http://schemas.microsoft.com/office/word/2018/wordml/cex" xmlns:w16cid="http://schemas.microsoft.com/office/word/2016/wordml/cid" xmlns:w16="http://schemas.microsoft.com/office/word/2018/wordml" xmlns:w16sdtdh="http://schemas.microsoft.com/office/word/2020/wordml/sdtdatahash" xmlns:w16se="http://schemas.microsoft.com/office/word/2015/wordml/symex" xmlns:wpg="http://schemas.microsoft.com/office/word/2010/wordprocessingGroup" xmlns:wpi="http://schemas.microsoft.com/office/word/2010/wordprocessingInk" xmlns:wne="http://schemas.microsoft.com/office/word/2006/wordml" xmlns:wps="http://schemas.microsoft.com/office/word/2010/wordprocessingShape" mc:Ignorable="w14 w15 w16se w16cid w16 w16cex w16sdtdh wp14">
+  <w:abstractNum w:abstractNumId="0" w15:restartNumberingAfterBreak="0">
+    <w:nsid w:val="5AA075F2"/>
+    <w:multiLevelType w:val="hybridMultilevel"/>
+    <w:tmpl w:val="340C366E"/>
+    <w:lvl w:ilvl="0" w:tplc="C64030DE">
+      <w:numFmt w:val="bullet"/>
+      <w:lvlText w:val="-"/>
+      <w:lvlJc w:val="left"/>
+      <w:pPr>
+        <w:ind w:left="720" w:hanging="360"/>
+      </w:pPr>
+      <w:rPr>
+        <w:rFonts w:ascii="Aptos" w:eastAsiaTheme="minorHAnsi" w:hAnsi="Aptos" w:cstheme="minorBidi" w:hint="default"/>
+      </w:rPr>
+    </w:lvl>
+    <w:lvl w:ilvl="1" w:tplc="04090003">
+      <w:start w:val="1"/>
+      <w:numFmt w:val="bullet"/>
+      <w:lvlText w:val="o"/>
+      <w:lvlJc w:val="left"/>
+      <w:pPr>
+        <w:ind w:left="1440" w:hanging="360"/>
+      </w:pPr>
+      <w:rPr>
+        <w:rFonts w:ascii="Courier New" w:hAnsi="Courier New" w:cs="Courier New" w:hint="default"/>
+      </w:rPr>
+    </w:lvl>
+    <w:lvl w:ilvl="2" w:tplc="04090005">
+      <w:start w:val="1"/>
+      <w:numFmt w:val="bullet"/>
+      <w:lvlText w:val=""/>
+      <w:lvlJc w:val="left"/>
+      <w:pPr>
+        <w:ind w:left="2160" w:hanging="360"/>
+      </w:pPr>
+      <w:rPr>
+        <w:rFonts w:ascii="Wingdings" w:hAnsi="Wingdings" w:hint="default"/>
+      </w:rPr>
+    </w:lvl>
+    <w:lvl w:ilvl="3" w:tplc="04090001" w:tentative="1">
+      <w:start w:val="1"/>
+      <w:numFmt w:val="bullet"/>
+      <w:lvlText w:val=""/>
+      <w:lvlJc w:val="left"/>
+      <w:pPr>
+        <w:ind w:left="2880" w:hanging="360"/>
+      </w:pPr>
+      <w:rPr>
+        <w:rFonts w:ascii="Symbol" w:hAnsi="Symbol" w:hint="default"/>
+      </w:rPr>
+    </w:lvl>
+    <w:lvl w:ilvl="4" w:tplc="04090003" w:tentative="1">
+      <w:start w:val="1"/>
+      <w:numFmt w:val="bullet"/>
+      <w:lvlText w:val="o"/>
+      <w:lvlJc w:val="left"/>
+      <w:pPr>
+        <w:ind w:left="3600" w:hanging="360"/>
+      </w:pPr>
+      <w:rPr>
+        <w:rFonts w:ascii="Courier New" w:hAnsi="Courier New" w:cs="Courier New" w:hint="default"/>
+      </w:rPr>
+    </w:lvl>
+    <w:lvl w:ilvl="5" w:tplc="04090005" w:tentative="1">
+      <w:start w:val="1"/>
+      <w:numFmt w:val="bullet"/>
+      <w:lvlText w:val=""/>
+      <w:lvlJc w:val="left"/>
+      <w:pPr>
+        <w:ind w:left="4320" w:hanging="360"/>
+      </w:pPr>
+      <w:rPr>
+        <w:rFonts w:ascii="Wingdings" w:hAnsi="Wingdings" w:hint="default"/>
+      </w:rPr>
+    </w:lvl>
+    <w:lvl w:ilvl="6" w:tplc="04090001" w:tentative="1">
+      <w:start w:val="1"/>
+      <w:numFmt w:val="bullet"/>
+      <w:lvlText w:val=""/>
+      <w:lvlJc w:val="left"/>
+      <w:pPr>
+        <w:ind w:left="5040" w:hanging="360"/>
+      </w:pPr>
+      <w:rPr>
+        <w:rFonts w:ascii="Symbol" w:hAnsi="Symbol" w:hint="default"/>
+      </w:rPr>
+    </w:lvl>
+    <w:lvl w:ilvl="7" w:tplc="04090003" w:tentative="1">
+      <w:start w:val="1"/>
+      <w:numFmt w:val="bullet"/>
+      <w:lvlText w:val="o"/>
+      <w:lvlJc w:val="left"/>
+      <w:pPr>
+        <w:ind w:left="5760" w:hanging="360"/>
+      </w:pPr>
+      <w:rPr>
+        <w:rFonts w:ascii="Courier New" w:hAnsi="Courier New" w:cs="Courier New" w:hint="default"/>
+      </w:rPr>
+    </w:lvl>
+    <w:lvl w:ilvl="8" w:tplc="04090005" w:tentative="1">
+      <w:start w:val="1"/>
+      <w:numFmt w:val="bullet"/>
+      <w:lvlText w:val=""/>
+      <w:lvlJc w:val="left"/>
+      <w:pPr>
+        <w:ind w:left="6480" w:hanging="360"/>
+      </w:pPr>
+      <w:rPr>
+        <w:rFonts w:ascii="Wingdings" w:hAnsi="Wingdings" w:hint="default"/>
+      </w:rPr>
+    </w:lvl>
+  </w:abstractNum>
+  <w:num w:numId="1" w16cid:durableId="682364383">
+    <w:abstractNumId w:val="0"/>
+  </w:num>
+</w:numbering>
 </file>
 
 <file path=word/styles.xml><?xml version="1.0" encoding="utf-8"?>
@@ -1109,7 +1717,6 @@
   <w:style w:type="character" w:default="1" w:styleId="DefaultParagraphFont">
     <w:name w:val="Default Paragraph Font"/>
     <w:uiPriority w:val="1"/>
-    <w:semiHidden/>
     <w:unhideWhenUsed/>
   </w:style>
   <w:style w:type="table" w:default="1" w:styleId="TableNormal">

</xml_diff>